<commit_message>
carpeta generada para subir al host
</commit_message>
<xml_diff>
--- a/ParcialPracticoDPS.docx
+++ b/ParcialPracticoDPS.docx
@@ -1,6 +1,6 @@
 
 <file path=word/document.xml><?xml version="1.0" encoding="utf-8"?>
-<w:document xmlns:wpc="http://schemas.microsoft.com/office/word/2010/wordprocessingCanvas" xmlns:cx="http://schemas.microsoft.com/office/drawing/2014/chartex" xmlns:mc="http://schemas.openxmlformats.org/markup-compatibility/2006" xmlns:o="urn:schemas-microsoft-com:office:office" xmlns:r="http://schemas.openxmlformats.org/officeDocument/2006/relationships" xmlns:m="http://schemas.openxmlformats.org/officeDocument/2006/math" xmlns:v="urn:schemas-microsoft-com:vml" xmlns:wp14="http://schemas.microsoft.com/office/word/2010/wordprocessingDrawing" xmlns:wp="http://schemas.openxmlformats.org/drawingml/2006/wordprocessingDrawing" xmlns:w10="urn:schemas-microsoft-com:office:word" xmlns:w="http://schemas.openxmlformats.org/wordprocessingml/2006/main" xmlns:w14="http://schemas.microsoft.com/office/word/2010/wordml" xmlns:w15="http://schemas.microsoft.com/office/word/2012/wordml" xmlns:w16se="http://schemas.microsoft.com/office/word/2015/wordml/symex" xmlns:wpg="http://schemas.microsoft.com/office/word/2010/wordprocessingGroup" xmlns:wpi="http://schemas.microsoft.com/office/word/2010/wordprocessingInk" xmlns:wne="http://schemas.microsoft.com/office/word/2006/wordml" xmlns:wps="http://schemas.microsoft.com/office/word/2010/wordprocessingShape" mc:Ignorable="w14 w15 w16se wp14">
+<w:document xmlns:wpc="http://schemas.microsoft.com/office/word/2010/wordprocessingCanvas" xmlns:cx="http://schemas.microsoft.com/office/drawing/2014/chartex" xmlns:cx1="http://schemas.microsoft.com/office/drawing/2015/9/8/chartex" xmlns:cx2="http://schemas.microsoft.com/office/drawing/2015/10/21/chartex" xmlns:cx3="http://schemas.microsoft.com/office/drawing/2016/5/9/chartex" xmlns:cx4="http://schemas.microsoft.com/office/drawing/2016/5/10/chartex" xmlns:cx5="http://schemas.microsoft.com/office/drawing/2016/5/11/chartex" xmlns:cx6="http://schemas.microsoft.com/office/drawing/2016/5/12/chartex" xmlns:cx7="http://schemas.microsoft.com/office/drawing/2016/5/13/chartex" xmlns:cx8="http://schemas.microsoft.com/office/drawing/2016/5/14/chartex" xmlns:mc="http://schemas.openxmlformats.org/markup-compatibility/2006" xmlns:aink="http://schemas.microsoft.com/office/drawing/2016/ink" xmlns:am3d="http://schemas.microsoft.com/office/drawing/2017/model3d" xmlns:o="urn:schemas-microsoft-com:office:office" xmlns:r="http://schemas.openxmlformats.org/officeDocument/2006/relationships" xmlns:m="http://schemas.openxmlformats.org/officeDocument/2006/math" xmlns:v="urn:schemas-microsoft-com:vml" xmlns:wp14="http://schemas.microsoft.com/office/word/2010/wordprocessingDrawing" xmlns:wp="http://schemas.openxmlformats.org/drawingml/2006/wordprocessingDrawing" xmlns:w10="urn:schemas-microsoft-com:office:word" xmlns:w="http://schemas.openxmlformats.org/wordprocessingml/2006/main" xmlns:w14="http://schemas.microsoft.com/office/word/2010/wordml" xmlns:w15="http://schemas.microsoft.com/office/word/2012/wordml" xmlns:w16cex="http://schemas.microsoft.com/office/word/2018/wordml/cex" xmlns:w16cid="http://schemas.microsoft.com/office/word/2016/wordml/cid" xmlns:w16="http://schemas.microsoft.com/office/word/2018/wordml" xmlns:w16se="http://schemas.microsoft.com/office/word/2015/wordml/symex" xmlns:wpg="http://schemas.microsoft.com/office/word/2010/wordprocessingGroup" xmlns:wpi="http://schemas.microsoft.com/office/word/2010/wordprocessingInk" xmlns:wne="http://schemas.microsoft.com/office/word/2006/wordml" xmlns:wps="http://schemas.microsoft.com/office/word/2010/wordprocessingShape" mc:Ignorable="w14 w15 w16se w16cid w16 w16cex wp14">
   <w:body>
     <w:p>
       <w:pPr>
@@ -37,7 +37,7 @@
           <w:lang w:val="es-SV" w:eastAsia="es-SV"/>
         </w:rPr>
         <w:drawing>
-          <wp:anchor distT="0" distB="0" distL="114300" distR="114300" simplePos="0" relativeHeight="251658240" behindDoc="0" locked="0" layoutInCell="1" allowOverlap="1">
+          <wp:anchor distT="0" distB="0" distL="114300" distR="114300" simplePos="0" relativeHeight="251658240" behindDoc="0" locked="0" layoutInCell="1" allowOverlap="1" wp14:anchorId="6FF49658" wp14:editId="1538AEC6">
             <wp:simplePos x="0" y="0"/>
             <wp:positionH relativeFrom="margin">
               <wp:align>center</wp:align>
@@ -597,7 +597,7 @@
         </w:rPr>
         <w:lastRenderedPageBreak/>
         <w:drawing>
-          <wp:inline distT="0" distB="0" distL="0" distR="0" wp14:anchorId="2E74F7CD" wp14:editId="78930559">
+          <wp:inline distT="0" distB="0" distL="0" distR="0" wp14:anchorId="3A959EB2" wp14:editId="18F5F86B">
             <wp:extent cx="5612130" cy="2098040"/>
             <wp:effectExtent l="0" t="0" r="7620" b="0"/>
             <wp:docPr id="3" name="Imagen 3"/>
@@ -691,7 +691,7 @@
           <w:lang w:val="es-SV" w:eastAsia="es-SV"/>
         </w:rPr>
         <w:drawing>
-          <wp:inline distT="0" distB="0" distL="0" distR="0" wp14:anchorId="3DFFA886" wp14:editId="1DB54867">
+          <wp:inline distT="0" distB="0" distL="0" distR="0" wp14:anchorId="2F47EDF9" wp14:editId="75813FC5">
             <wp:extent cx="5612130" cy="2501900"/>
             <wp:effectExtent l="0" t="0" r="7620" b="0"/>
             <wp:docPr id="8" name="Imagen 8"/>
@@ -726,8 +726,6 @@
           </wp:inline>
         </w:drawing>
       </w:r>
-      <w:bookmarkStart w:id="0" w:name="_GoBack"/>
-      <w:bookmarkEnd w:id="0"/>
     </w:p>
     <w:p>
       <w:pPr>
@@ -761,7 +759,7 @@
         </w:rPr>
         <w:lastRenderedPageBreak/>
         <w:drawing>
-          <wp:inline distT="0" distB="0" distL="0" distR="0" wp14:anchorId="61E8A333" wp14:editId="6A7C3682">
+          <wp:inline distT="0" distB="0" distL="0" distR="0" wp14:anchorId="7A78725B" wp14:editId="79C80EC2">
             <wp:extent cx="5612130" cy="3155315"/>
             <wp:effectExtent l="0" t="0" r="7620" b="6985"/>
             <wp:docPr id="2" name="Imagen 2"/>
@@ -854,7 +852,7 @@
         <mc:AlternateContent>
           <mc:Choice Requires="wps">
             <w:drawing>
-              <wp:anchor distT="0" distB="0" distL="114300" distR="114300" simplePos="0" relativeHeight="251662336" behindDoc="0" locked="0" layoutInCell="1" allowOverlap="1" wp14:anchorId="4B17E602" wp14:editId="6EDFA7AD">
+              <wp:anchor distT="0" distB="0" distL="114300" distR="114300" simplePos="0" relativeHeight="251662336" behindDoc="0" locked="0" layoutInCell="1" allowOverlap="1" wp14:anchorId="0AEB1281" wp14:editId="7731933C">
                 <wp:simplePos x="0" y="0"/>
                 <wp:positionH relativeFrom="margin">
                   <wp:align>left</wp:align>
@@ -931,7 +929,7 @@
         <mc:AlternateContent>
           <mc:Choice Requires="wps">
             <w:drawing>
-              <wp:anchor distT="0" distB="0" distL="114300" distR="114300" simplePos="0" relativeHeight="251660288" behindDoc="0" locked="0" layoutInCell="1" allowOverlap="1" wp14:anchorId="444AB163" wp14:editId="0083EC66">
+              <wp:anchor distT="0" distB="0" distL="114300" distR="114300" simplePos="0" relativeHeight="251660288" behindDoc="0" locked="0" layoutInCell="1" allowOverlap="1" wp14:anchorId="43EA63BA" wp14:editId="1200A506">
                 <wp:simplePos x="0" y="0"/>
                 <wp:positionH relativeFrom="column">
                   <wp:posOffset>91440</wp:posOffset>
@@ -1006,7 +1004,7 @@
         <mc:AlternateContent>
           <mc:Choice Requires="wps">
             <w:drawing>
-              <wp:anchor distT="0" distB="0" distL="114300" distR="114300" simplePos="0" relativeHeight="251659264" behindDoc="0" locked="0" layoutInCell="1" allowOverlap="1" wp14:anchorId="6010B8D4" wp14:editId="7C8F8A8F">
+              <wp:anchor distT="0" distB="0" distL="114300" distR="114300" simplePos="0" relativeHeight="251659264" behindDoc="0" locked="0" layoutInCell="1" allowOverlap="1" wp14:anchorId="3DC79179" wp14:editId="2C24B4F0">
                 <wp:simplePos x="0" y="0"/>
                 <wp:positionH relativeFrom="column">
                   <wp:posOffset>110490</wp:posOffset>
@@ -1079,7 +1077,7 @@
           <w:lang w:val="es-SV" w:eastAsia="es-SV"/>
         </w:rPr>
         <w:drawing>
-          <wp:inline distT="0" distB="0" distL="0" distR="0" wp14:anchorId="51CD83D1" wp14:editId="2E9D8432">
+          <wp:inline distT="0" distB="0" distL="0" distR="0" wp14:anchorId="173E16D5" wp14:editId="43FEB355">
             <wp:extent cx="5612130" cy="3735070"/>
             <wp:effectExtent l="0" t="0" r="7620" b="0"/>
             <wp:docPr id="4" name="Imagen 4"/>
@@ -1135,7 +1133,7 @@
 </file>
 
 <file path=word/styles.xml><?xml version="1.0" encoding="utf-8"?>
-<w:styles xmlns:mc="http://schemas.openxmlformats.org/markup-compatibility/2006" xmlns:r="http://schemas.openxmlformats.org/officeDocument/2006/relationships" xmlns:w="http://schemas.openxmlformats.org/wordprocessingml/2006/main" xmlns:w14="http://schemas.microsoft.com/office/word/2010/wordml" xmlns:w15="http://schemas.microsoft.com/office/word/2012/wordml" xmlns:w16se="http://schemas.microsoft.com/office/word/2015/wordml/symex" mc:Ignorable="w14 w15 w16se">
+<w:styles xmlns:mc="http://schemas.openxmlformats.org/markup-compatibility/2006" xmlns:r="http://schemas.openxmlformats.org/officeDocument/2006/relationships" xmlns:w="http://schemas.openxmlformats.org/wordprocessingml/2006/main" xmlns:w14="http://schemas.microsoft.com/office/word/2010/wordml" xmlns:w15="http://schemas.microsoft.com/office/word/2012/wordml" xmlns:w16cex="http://schemas.microsoft.com/office/word/2018/wordml/cex" xmlns:w16cid="http://schemas.microsoft.com/office/word/2016/wordml/cid" xmlns:w16="http://schemas.microsoft.com/office/word/2018/wordml" xmlns:w16se="http://schemas.microsoft.com/office/word/2015/wordml/symex" mc:Ignorable="w14 w15 w16se w16cid w16 w16cex">
   <w:docDefaults>
     <w:rPrDefault>
       <w:rPr>
@@ -1151,7 +1149,7 @@
       </w:pPr>
     </w:pPrDefault>
   </w:docDefaults>
-  <w:latentStyles w:defLockedState="0" w:defUIPriority="99" w:defSemiHidden="0" w:defUnhideWhenUsed="0" w:defQFormat="0" w:count="371">
+  <w:latentStyles w:defLockedState="0" w:defUIPriority="99" w:defSemiHidden="0" w:defUnhideWhenUsed="0" w:defQFormat="0" w:count="376">
     <w:lsdException w:name="Normal" w:uiPriority="0" w:qFormat="1"/>
     <w:lsdException w:name="heading 1" w:uiPriority="9" w:qFormat="1"/>
     <w:lsdException w:name="heading 2" w:semiHidden="1" w:uiPriority="9" w:unhideWhenUsed="1" w:qFormat="1"/>
@@ -1523,6 +1521,11 @@
     <w:lsdException w:name="List Table 5 Dark Accent 6" w:uiPriority="50"/>
     <w:lsdException w:name="List Table 6 Colorful Accent 6" w:uiPriority="51"/>
     <w:lsdException w:name="List Table 7 Colorful Accent 6" w:uiPriority="52"/>
+    <w:lsdException w:name="Mention" w:semiHidden="1" w:unhideWhenUsed="1"/>
+    <w:lsdException w:name="Smart Hyperlink" w:semiHidden="1" w:unhideWhenUsed="1"/>
+    <w:lsdException w:name="Hashtag" w:semiHidden="1" w:unhideWhenUsed="1"/>
+    <w:lsdException w:name="Unresolved Mention" w:semiHidden="1" w:unhideWhenUsed="1"/>
+    <w:lsdException w:name="Smart Link" w:semiHidden="1" w:unhideWhenUsed="1"/>
   </w:latentStyles>
   <w:style w:type="paragraph" w:default="1" w:styleId="Normal">
     <w:name w:val="Normal"/>
@@ -1584,6 +1587,29 @@
         <w:insideV w:val="single" w:sz="4" w:space="0" w:color="auto"/>
       </w:tblBorders>
     </w:tblPr>
+  </w:style>
+  <w:style w:type="character" w:styleId="Hipervnculo">
+    <w:name w:val="Hyperlink"/>
+    <w:basedOn w:val="Fuentedeprrafopredeter"/>
+    <w:uiPriority w:val="99"/>
+    <w:unhideWhenUsed/>
+    <w:rsid w:val="00A14927"/>
+    <w:rPr>
+      <w:color w:val="0563C1" w:themeColor="hyperlink"/>
+      <w:u w:val="single"/>
+    </w:rPr>
+  </w:style>
+  <w:style w:type="character" w:styleId="Mencinsinresolver">
+    <w:name w:val="Unresolved Mention"/>
+    <w:basedOn w:val="Fuentedeprrafopredeter"/>
+    <w:uiPriority w:val="99"/>
+    <w:semiHidden/>
+    <w:unhideWhenUsed/>
+    <w:rsid w:val="00A14927"/>
+    <w:rPr>
+      <w:color w:val="605E5C"/>
+      <w:shd w:val="clear" w:color="auto" w:fill="E1DFDD"/>
+    </w:rPr>
   </w:style>
 </w:styles>
 </file>

</xml_diff>